<commit_message>
more progress on sci manuscript
git-svn-id: svn://svn.r-forge.r-project.org/svnroot/proteinevoutk20@494 edb9625f-4e0d-4859-8d74-9fd3b1da38cb
</commit_message>
<xml_diff>
--- a/pkg/Papers/report.docx
+++ b/pkg/Papers/report.docx
@@ -4,31 +4,7 @@
   <w:body>
     <w:p>
       <w:r>
-        <w:t>Reports: ~2500 words including refs</w:t>
-      </w:r>
-      <w:proofErr w:type="gramStart"/>
-      <w:r>
-        <w:t>;</w:t>
-      </w:r>
-      <w:proofErr w:type="gramEnd"/>
-      <w:r>
-        <w:t xml:space="preserve"> no more than 4 </w:t>
-      </w:r>
-      <w:proofErr w:type="spellStart"/>
-      <w:r>
-        <w:t>fig+table</w:t>
-      </w:r>
-      <w:proofErr w:type="spellEnd"/>
-      <w:r>
-        <w:t xml:space="preserve">. </w:t>
-      </w:r>
-      <w:proofErr w:type="gramStart"/>
-      <w:r>
-        <w:t>Abstract, introductory paragraph, ~30 refs.</w:t>
-      </w:r>
-      <w:proofErr w:type="gramEnd"/>
-      <w:r>
-        <w:t xml:space="preserve"> Materials and methods in supplemental</w:t>
+        <w:t>Reports: ~2500 words including refs; no more than 4 fig+table. Abstract, introductory paragraph, ~30 refs. Materials and methods in supplemental</w:t>
       </w:r>
     </w:p>
     <w:p/>
@@ -357,25 +333,7 @@
           <w:sz w:val="22"/>
           <w:szCs w:val="22"/>
         </w:rPr>
-        <w:t xml:space="preserve"> developed a codon model that incorporated different transition rates between synonymous and </w:t>
-      </w:r>
-      <w:proofErr w:type="spellStart"/>
-      <w:r>
-        <w:rPr>
-          <w:rFonts w:ascii="Times New Roman" w:hAnsi="Times New Roman" w:cs="Times New Roman"/>
-          <w:sz w:val="22"/>
-          <w:szCs w:val="22"/>
-        </w:rPr>
-        <w:t>nonsynonymous</w:t>
-      </w:r>
-      <w:proofErr w:type="spellEnd"/>
-      <w:r>
-        <w:rPr>
-          <w:rFonts w:ascii="Times New Roman" w:hAnsi="Times New Roman" w:cs="Times New Roman"/>
-          <w:sz w:val="22"/>
-          <w:szCs w:val="22"/>
-        </w:rPr>
-        <w:t xml:space="preserve"> sites. Nevertheless, this model and its descendants </w:t>
+        <w:t xml:space="preserve"> developed a codon model that incorporated different transition rates between synonymous and nonsynonymous sites. Nevertheless, this model and its descendants </w:t>
       </w:r>
       <w:r>
         <w:rPr>
@@ -574,6 +532,13 @@
           <w:sz w:val="22"/>
           <w:szCs w:val="22"/>
         </w:rPr>
+      </w:r>
+      <w:r>
+        <w:rPr>
+          <w:rFonts w:ascii="Times New Roman" w:hAnsi="Times New Roman" w:cs="Times New Roman"/>
+          <w:sz w:val="22"/>
+          <w:szCs w:val="22"/>
+        </w:rPr>
         <w:fldChar w:fldCharType="separate"/>
       </w:r>
       <w:r>
@@ -622,7 +587,6 @@
         </w:rPr>
         <w:t xml:space="preserve">, which incorporate heterogeneity across sites and taxa, retain the assumption that the substitution rate from codon </w:t>
       </w:r>
-      <w:proofErr w:type="spellStart"/>
       <w:r>
         <w:rPr>
           <w:rFonts w:ascii="Times New Roman" w:hAnsi="Times New Roman" w:cs="Times New Roman"/>
@@ -630,17 +594,7 @@
           <w:sz w:val="22"/>
           <w:szCs w:val="22"/>
         </w:rPr>
-        <w:t>i</w:t>
-      </w:r>
-      <w:proofErr w:type="spellEnd"/>
-      <w:r>
-        <w:rPr>
-          <w:rFonts w:ascii="Times New Roman" w:hAnsi="Times New Roman" w:cs="Times New Roman"/>
-          <w:i/>
-          <w:sz w:val="22"/>
-          <w:szCs w:val="22"/>
-        </w:rPr>
-        <w:t xml:space="preserve"> </w:t>
+        <w:t xml:space="preserve">i </w:t>
       </w:r>
       <w:r>
         <w:rPr>
@@ -797,25 +751,7 @@
           <w:sz w:val="22"/>
           <w:szCs w:val="22"/>
         </w:rPr>
-        <w:t xml:space="preserve">wo models have been advanced that deal with non-time-reversible models. </w:t>
-      </w:r>
-      <w:proofErr w:type="spellStart"/>
-      <w:r>
-        <w:rPr>
-          <w:rFonts w:ascii="Times New Roman" w:hAnsi="Times New Roman" w:cs="Times New Roman"/>
-          <w:sz w:val="22"/>
-          <w:szCs w:val="22"/>
-        </w:rPr>
-        <w:t>Seoighe</w:t>
-      </w:r>
-      <w:proofErr w:type="spellEnd"/>
-      <w:r>
-        <w:rPr>
-          <w:rFonts w:ascii="Times New Roman" w:hAnsi="Times New Roman" w:cs="Times New Roman"/>
-          <w:sz w:val="22"/>
-          <w:szCs w:val="22"/>
-        </w:rPr>
-        <w:t xml:space="preserve"> et al. </w:t>
+        <w:t xml:space="preserve">wo models have been advanced that deal with non-time-reversible models. Seoighe et al. </w:t>
       </w:r>
       <w:r>
         <w:rPr>
@@ -826,7 +762,7 @@
         <w:fldChar w:fldCharType="begin">
           <w:fldData xml:space="preserve">PEVuZE5vdGU+PENpdGUgRXhjbHVkZUF1dGg9IjEiPjxBdXRob3I+U2VvaWdoZTwvQXV0aG9yPjxZ
 ZWFyPjIwMDc8L1llYXI+PFJlY051bT4yNjQ3NjwvUmVjTnVtPjxEaXNwbGF5VGV4dD4oPHN0eWxl
-IGZhY2U9Iml0YWxpYyI+MTM8L3N0eWxlPik8L0Rpc3BsYXlUZXh0PjxyZWNvcmQ+PHJlYy1udW1i
+IGZhY2U9Iml0YWxpYyI+MTA8L3N0eWxlPik8L0Rpc3BsYXlUZXh0PjxyZWNvcmQ+PHJlYy1udW1i
 ZXI+MjY0NzY8L3JlYy1udW1iZXI+PGZvcmVpZ24ta2V5cz48a2V5IGFwcD0iRU4iIGRiLWlkPSIy
 OTBmdzl0em41MnR0NWUyZHptNWVkdHN4djBzZTlkcHpmOXoiPjI2NDc2PC9rZXk+PC9mb3JlaWdu
 LWtleXM+PHJlZi10eXBlIG5hbWU9IkpvdXJuYWwgQXJ0aWNsZSI+MTc8L3JlZi10eXBlPjxjb250
@@ -900,7 +836,7 @@
         <w:fldChar w:fldCharType="begin">
           <w:fldData xml:space="preserve">PEVuZE5vdGU+PENpdGUgRXhjbHVkZUF1dGg9IjEiPjxBdXRob3I+U2VvaWdoZTwvQXV0aG9yPjxZ
 ZWFyPjIwMDc8L1llYXI+PFJlY051bT4yNjQ3NjwvUmVjTnVtPjxEaXNwbGF5VGV4dD4oPHN0eWxl
-IGZhY2U9Iml0YWxpYyI+MTM8L3N0eWxlPik8L0Rpc3BsYXlUZXh0PjxyZWNvcmQ+PHJlYy1udW1i
+IGZhY2U9Iml0YWxpYyI+MTA8L3N0eWxlPik8L0Rpc3BsYXlUZXh0PjxyZWNvcmQ+PHJlYy1udW1i
 ZXI+MjY0NzY8L3JlYy1udW1iZXI+PGZvcmVpZ24ta2V5cz48a2V5IGFwcD0iRU4iIGRiLWlkPSIy
 OTBmdzl0em41MnR0NWUyZHptNWVkdHN4djBzZTlkcHpmOXoiPjI2NDc2PC9rZXk+PC9mb3JlaWdu
 LWtleXM+PHJlZi10eXBlIG5hbWU9IkpvdXJuYWwgQXJ0aWNsZSI+MTc8L3JlZi10eXBlPjxjb250
@@ -997,7 +933,7 @@
         </w:rPr>
         <w:t>(</w:t>
       </w:r>
-      <w:hyperlink w:anchor="_ENREF_13" w:tooltip="Seoighe, 2007 #26476" w:history="1">
+      <w:hyperlink w:anchor="_ENREF_10" w:tooltip="Seoighe, 2007 #26476" w:history="1">
         <w:r>
           <w:rPr>
             <w:rFonts w:ascii="Times New Roman" w:hAnsi="Times New Roman" w:cs="Times New Roman"/>
@@ -1006,7 +942,7 @@
             <w:sz w:val="22"/>
             <w:szCs w:val="22"/>
           </w:rPr>
-          <w:t>13</w:t>
+          <w:t>10</w:t>
         </w:r>
       </w:hyperlink>
       <w:r>
@@ -1032,25 +968,7 @@
           <w:sz w:val="22"/>
           <w:szCs w:val="22"/>
         </w:rPr>
-        <w:t xml:space="preserve"> developed a non-time-reversible model for evolution that allows a different rate of evolution to a specified optimal amino acid. </w:t>
-      </w:r>
-      <w:proofErr w:type="spellStart"/>
-      <w:r>
-        <w:rPr>
-          <w:rFonts w:ascii="Times New Roman" w:hAnsi="Times New Roman" w:cs="Times New Roman"/>
-          <w:sz w:val="22"/>
-          <w:szCs w:val="22"/>
-        </w:rPr>
-        <w:t>Kosakovsky</w:t>
-      </w:r>
-      <w:proofErr w:type="spellEnd"/>
-      <w:r>
-        <w:rPr>
-          <w:rFonts w:ascii="Times New Roman" w:hAnsi="Times New Roman" w:cs="Times New Roman"/>
-          <w:sz w:val="22"/>
-          <w:szCs w:val="22"/>
-        </w:rPr>
-        <w:t xml:space="preserve"> Pond et al. </w:t>
+        <w:t xml:space="preserve"> developed a non-time-reversible model for evolution that allows a different rate of evolution to a specified optimal amino acid. Kosakovsky Pond et al. </w:t>
       </w:r>
       <w:r>
         <w:rPr>
@@ -1061,7 +979,7 @@
         <w:fldChar w:fldCharType="begin">
           <w:fldData xml:space="preserve">PEVuZE5vdGU+PENpdGUgRXhjbHVkZUF1dGg9IjEiPjxBdXRob3I+S29zYWtvdnNreSBQb25kPC9B
 dXRob3I+PFllYXI+MjAwODwvWWVhcj48UmVjTnVtPjI2NDc3PC9SZWNOdW0+PERpc3BsYXlUZXh0
-Pig8c3R5bGUgZmFjZT0iaXRhbGljIj4xNDwvc3R5bGU+KTwvRGlzcGxheVRleHQ+PHJlY29yZD48
+Pig8c3R5bGUgZmFjZT0iaXRhbGljIj4xMTwvc3R5bGU+KTwvRGlzcGxheVRleHQ+PHJlY29yZD48
 cmVjLW51bWJlcj4yNjQ3NzwvcmVjLW51bWJlcj48Zm9yZWlnbi1rZXlzPjxrZXkgYXBwPSJFTiIg
 ZGItaWQ9IjI5MGZ3OXR6bjUydHQ1ZTJkem01ZWR0c3h2MHNlOWRwemY5eiI+MjY0Nzc8L2tleT48
 L2ZvcmVpZ24ta2V5cz48cmVmLXR5cGUgbmFtZT0iSm91cm5hbCBBcnRpY2xlIj4xNzwvcmVmLXR5
@@ -1117,7 +1035,7 @@
         <w:fldChar w:fldCharType="begin">
           <w:fldData xml:space="preserve">PEVuZE5vdGU+PENpdGUgRXhjbHVkZUF1dGg9IjEiPjxBdXRob3I+S29zYWtvdnNreSBQb25kPC9B
 dXRob3I+PFllYXI+MjAwODwvWWVhcj48UmVjTnVtPjI2NDc3PC9SZWNOdW0+PERpc3BsYXlUZXh0
-Pig8c3R5bGUgZmFjZT0iaXRhbGljIj4xNDwvc3R5bGU+KTwvRGlzcGxheVRleHQ+PHJlY29yZD48
+Pig8c3R5bGUgZmFjZT0iaXRhbGljIj4xMTwvc3R5bGU+KTwvRGlzcGxheVRleHQ+PHJlY29yZD48
 cmVjLW51bWJlcj4yNjQ3NzwvcmVjLW51bWJlcj48Zm9yZWlnbi1rZXlzPjxrZXkgYXBwPSJFTiIg
 ZGItaWQ9IjI5MGZ3OXR6bjUydHQ1ZTJkem01ZWR0c3h2MHNlOWRwemY5eiI+MjY0Nzc8L2tleT48
 L2ZvcmVpZ24ta2V5cz48cmVmLXR5cGUgbmFtZT0iSm91cm5hbCBBcnRpY2xlIj4xNzwvcmVmLXR5
@@ -1196,7 +1114,7 @@
         </w:rPr>
         <w:t>(</w:t>
       </w:r>
-      <w:hyperlink w:anchor="_ENREF_14" w:tooltip="Kosakovsky Pond, 2008 #26477" w:history="1">
+      <w:hyperlink w:anchor="_ENREF_11" w:tooltip="Kosakovsky Pond, 2008 #26477" w:history="1">
         <w:r>
           <w:rPr>
             <w:rFonts w:ascii="Times New Roman" w:hAnsi="Times New Roman" w:cs="Times New Roman"/>
@@ -1205,7 +1123,7 @@
             <w:sz w:val="22"/>
             <w:szCs w:val="22"/>
           </w:rPr>
-          <w:t>14</w:t>
+          <w:t>11</w:t>
         </w:r>
       </w:hyperlink>
       <w:r>
@@ -1257,7 +1175,6 @@
         </w:rPr>
         <w:t xml:space="preserve">the rate of going from amino acid </w:t>
       </w:r>
-      <w:proofErr w:type="spellStart"/>
       <w:r>
         <w:rPr>
           <w:rFonts w:ascii="Times New Roman" w:hAnsi="Times New Roman" w:cs="Times New Roman"/>
@@ -1265,9 +1182,16 @@
           <w:sz w:val="22"/>
           <w:szCs w:val="22"/>
         </w:rPr>
-        <w:t>i</w:t>
-      </w:r>
-      <w:proofErr w:type="spellEnd"/>
+        <w:t xml:space="preserve">i </w:t>
+      </w:r>
+      <w:r>
+        <w:rPr>
+          <w:rFonts w:ascii="Times New Roman" w:hAnsi="Times New Roman" w:cs="Times New Roman"/>
+          <w:sz w:val="22"/>
+          <w:szCs w:val="22"/>
+        </w:rPr>
+        <w:t xml:space="preserve">to amino acid </w:t>
+      </w:r>
       <w:r>
         <w:rPr>
           <w:rFonts w:ascii="Times New Roman" w:hAnsi="Times New Roman" w:cs="Times New Roman"/>
@@ -1275,23 +1199,6 @@
           <w:sz w:val="22"/>
           <w:szCs w:val="22"/>
         </w:rPr>
-        <w:t xml:space="preserve"> </w:t>
-      </w:r>
-      <w:r>
-        <w:rPr>
-          <w:rFonts w:ascii="Times New Roman" w:hAnsi="Times New Roman" w:cs="Times New Roman"/>
-          <w:sz w:val="22"/>
-          <w:szCs w:val="22"/>
-        </w:rPr>
-        <w:t xml:space="preserve">to amino acid </w:t>
-      </w:r>
-      <w:r>
-        <w:rPr>
-          <w:rFonts w:ascii="Times New Roman" w:hAnsi="Times New Roman" w:cs="Times New Roman"/>
-          <w:i/>
-          <w:sz w:val="22"/>
-          <w:szCs w:val="22"/>
-        </w:rPr>
         <w:t>j</w:t>
       </w:r>
       <w:r>
@@ -1308,79 +1215,737 @@
           <w:sz w:val="22"/>
           <w:szCs w:val="22"/>
         </w:rPr>
-        <w:t>Many of these matrices are fit once from empirical data (PAM</w:t>
-      </w:r>
-      <w:proofErr w:type="gramStart"/>
-      <w:r>
-        <w:rPr>
-          <w:rFonts w:ascii="Times New Roman" w:hAnsi="Times New Roman" w:cs="Times New Roman"/>
-          <w:sz w:val="22"/>
-          <w:szCs w:val="22"/>
-        </w:rPr>
-        <w:t>,  BLOSSUM</w:t>
-      </w:r>
-      <w:proofErr w:type="gramEnd"/>
-      <w:r>
-        <w:rPr>
-          <w:rFonts w:ascii="Times New Roman" w:hAnsi="Times New Roman" w:cs="Times New Roman"/>
-          <w:sz w:val="22"/>
-          <w:szCs w:val="22"/>
-        </w:rPr>
-        <w:t xml:space="preserve">________); some are estimated anew from each dataset (______), but these all share this symmetry assumption. Another assumption is that sites in a given, usually </w:t>
-      </w:r>
-      <w:proofErr w:type="spellStart"/>
-      <w:r>
-        <w:rPr>
-          <w:rFonts w:ascii="Times New Roman" w:hAnsi="Times New Roman" w:cs="Times New Roman"/>
-          <w:sz w:val="22"/>
-          <w:szCs w:val="22"/>
-        </w:rPr>
-        <w:t>prespecified</w:t>
-      </w:r>
-      <w:proofErr w:type="spellEnd"/>
-      <w:r>
-        <w:rPr>
-          <w:rFonts w:ascii="Times New Roman" w:hAnsi="Times New Roman" w:cs="Times New Roman"/>
-          <w:sz w:val="22"/>
-          <w:szCs w:val="22"/>
-        </w:rPr>
-        <w:t xml:space="preserve"> set, share a transition matrix</w:t>
-      </w:r>
-      <w:r>
-        <w:rPr>
-          <w:rFonts w:ascii="Times New Roman" w:hAnsi="Times New Roman" w:cs="Times New Roman"/>
-          <w:sz w:val="22"/>
-          <w:szCs w:val="22"/>
-        </w:rPr>
-        <w:t xml:space="preserve">. This is relaxed in some models by summing likelihoods across multiple matrices differing by scaling (__gamma___)__ or individual rates (PAGEL____), or by </w:t>
-      </w:r>
-      <w:proofErr w:type="gramStart"/>
-      <w:r>
-        <w:rPr>
-          <w:rFonts w:ascii="Times New Roman" w:hAnsi="Times New Roman" w:cs="Times New Roman"/>
-          <w:sz w:val="22"/>
-          <w:szCs w:val="22"/>
-        </w:rPr>
-        <w:t>site specific</w:t>
-      </w:r>
-      <w:proofErr w:type="gramEnd"/>
-      <w:r>
-        <w:rPr>
-          <w:rFonts w:ascii="Times New Roman" w:hAnsi="Times New Roman" w:cs="Times New Roman"/>
-          <w:sz w:val="22"/>
-          <w:szCs w:val="22"/>
-        </w:rPr>
-        <w:t xml:space="preserve"> models. Many models also describe patterns without getting at the underlying process. Here we develop a family of amino acid models that mechanistically include drift, nucleotide mutation, and selection on amino acids. These models fit far better than do competing models based on model selection, do a better job predicting data, and </w:t>
-      </w:r>
-      <w:bookmarkStart w:id="0" w:name="_GoBack"/>
-      <w:bookmarkEnd w:id="0"/>
+        <w:t>Many of these matrices are fit once from empirical data (PAM,  BLOSSUM________); some are estimated anew from each dataset (______), but these all share this symmetry assumption. Another assumption is that sites in a given, usually prespecified set, share a transition matrix</w:t>
+      </w:r>
+      <w:r>
+        <w:rPr>
+          <w:rFonts w:ascii="Times New Roman" w:hAnsi="Times New Roman" w:cs="Times New Roman"/>
+          <w:sz w:val="22"/>
+          <w:szCs w:val="22"/>
+        </w:rPr>
+        <w:t xml:space="preserve">. This is relaxed in some models by summing likelihoods across multiple matrices differing by scaling (__gamma___)__ or individual rates (PAGEL____), or by site specific models. Many models also describe patterns without getting at the underlying process. Here we develop a family of amino acid models that mechanistically include drift, nucleotide mutation, and selection on amino acids. These models fit far better than do competing models based on model selection, do a better job predicting data, and </w:t>
+      </w:r>
+      <w:r>
+        <w:rPr>
+          <w:rFonts w:ascii="Times New Roman" w:hAnsi="Times New Roman" w:cs="Times New Roman"/>
+          <w:sz w:val="22"/>
+          <w:szCs w:val="22"/>
+        </w:rPr>
+        <w:t>allow inference of meaningful parameter values.</w:t>
+      </w:r>
     </w:p>
     <w:p>
       <w:pPr>
+        <w:ind w:firstLine="720"/>
         <w:rPr>
           <w:b/>
         </w:rPr>
       </w:pPr>
+      <w:r>
+        <w:rPr>
+          <w:rFonts w:ascii="Times New Roman" w:hAnsi="Times New Roman" w:cs="Times New Roman"/>
+          <w:sz w:val="22"/>
+          <w:szCs w:val="22"/>
+        </w:rPr>
+        <w:t xml:space="preserve">Our model includes a mutation rate matrix and a fixation rate matrix to get at a net substitution rate matrix that incorporates both components. Mutation occurs at individual nucleotides; nonsynonymous changes lead to changes in amino acids. Fixation probability depends on the relative fitness of two alleles, and is based on the model of </w:t>
+      </w:r>
+      <w:r>
+        <w:rPr>
+          <w:rFonts w:ascii="Times New Roman" w:hAnsi="Times New Roman" w:cs="Times New Roman"/>
+          <w:sz w:val="22"/>
+          <w:szCs w:val="22"/>
+        </w:rPr>
+        <w:t>Sella and Hirsh</w:t>
+      </w:r>
+      <w:r>
+        <w:rPr>
+          <w:rFonts w:ascii="Times New Roman" w:hAnsi="Times New Roman" w:cs="Times New Roman"/>
+          <w:sz w:val="22"/>
+          <w:szCs w:val="22"/>
+        </w:rPr>
+        <w:t xml:space="preserve"> </w:t>
+      </w:r>
+      <w:r>
+        <w:rPr>
+          <w:rFonts w:ascii="Times New Roman" w:hAnsi="Times New Roman" w:cs="Times New Roman"/>
+          <w:sz w:val="22"/>
+          <w:szCs w:val="22"/>
+        </w:rPr>
+        <w:fldChar w:fldCharType="begin">
+          <w:fldData xml:space="preserve">PEVuZE5vdGU+PENpdGUgRXhjbHVkZUF1dGg9IjEiPjxBdXRob3I+U2VsbGE8L0F1dGhvcj48WWVh
+cj4yMDA1PC9ZZWFyPjxSZWNOdW0+MjY0Njc8L1JlY051bT48RGlzcGxheVRleHQ+KDIwMDUpPC9E
+aXNwbGF5VGV4dD48cmVjb3JkPjxyZWMtbnVtYmVyPjI2NDY3PC9yZWMtbnVtYmVyPjxmb3JlaWdu
+LWtleXM+PGtleSBhcHA9IkVOIiBkYi1pZD0iMjkwZnc5dHpuNTJ0dDVlMmR6bTVlZHRzeHYwc2U5
+ZHB6Zjl6Ij4yNjQ2Nzwva2V5PjwvZm9yZWlnbi1rZXlzPjxyZWYtdHlwZSBuYW1lPSJKb3VybmFs
+IEFydGljbGUiPjE3PC9yZWYtdHlwZT48Y29udHJpYnV0b3JzPjxhdXRob3JzPjxhdXRob3I+U2Vs
+bGEsIEd1eTwvYXV0aG9yPjxhdXRob3I+SGlyc2gsIEFhcm9uIEUuPC9hdXRob3I+PC9hdXRob3Jz
+PjwvY29udHJpYnV0b3JzPjx0aXRsZXM+PHRpdGxlPlRoZSBhcHBsaWNhdGlvbiBvZiBzdGF0aXN0
+aWNhbCBwaHlzaWNzIHRvIGV2b2x1dGlvbmFyeSBiaW9sb2d5PC90aXRsZT48c2Vjb25kYXJ5LXRp
+dGxlPlByb2NlZWRpbmdzIG9mIHRoZSBOYXRpb25hbCBBY2FkZW15IG9mIFNjaWVuY2VzIG9mIHRo
+ZSBVbml0ZWQgU3RhdGVzIG9mIEFtZXJpY2E8L3NlY29uZGFyeS10aXRsZT48L3RpdGxlcz48cGVy
+aW9kaWNhbD48ZnVsbC10aXRsZT5Qcm9jZWVkaW5ncyBvZiB0aGUgTmF0aW9uYWwgQWNhZGVteSBv
+ZiBTY2llbmNlcyBvZiB0aGUgVW5pdGVkIFN0YXRlcyBvZiBBbWVyaWNhPC9mdWxsLXRpdGxlPjwv
+cGVyaW9kaWNhbD48cGFnZXM+OTU0MS05NTQ2PC9wYWdlcz48dm9sdW1lPjEwMjwvdm9sdW1lPjxu
+dW1iZXI+Mjc8L251bWJlcj48ZGF0ZXM+PHllYXI+MjAwNTwveWVhcj48L2RhdGVzPjx3b3JrLXR5
+cGU+MTAuMTA3My9wbmFzLjA1MDE4NjUxMDI8L3dvcmstdHlwZT48dXJscz48cmVsYXRlZC11cmxz
+Pjx1cmw+aHR0cDovL3d3dy5wbmFzLm9yZy9jb250ZW50LzEwMi8yNy85NTQxLmFic3RyYWN0TjIg
+LSBBIG51bWJlciBvZiBmdW5kYW1lbnRhbCBtYXRoZW1hdGljYWwgbW9kZWxzIG9mIHRoZSBldm9s
+dXRpb25hcnkgcHJvY2VzcyBleGhpYml0IGR5bmFtaWNzIHRoYXQgY2FuIGJlIGRpZmZpY3VsdCB0
+byB1bmRlcnN0YW5kIGFuYWx5dGljYWxseS4gSGVyZSB3ZSBzaG93IHRoYXQgYSBwcmVjaXNlIG1h
+dGhlbWF0aWNhbCBhbmFsb2d5IGNhbiBiZSBkcmF3biBiZXR3ZWVuIGNlcnRhaW4gZXZvbHV0aW9u
+YXJ5IGFuZCB0aGVybW9keW5hbWljIHN5c3RlbXMsIGFsbG93aW5nIGFwcGxpY2F0aW9uIG9mIHRo
+ZSBwb3dlcmZ1bCBtYWNoaW5lcnkgb2Ygc3RhdGlzdGljYWwgcGh5c2ljcyB0byBhbmFseXNpcyBv
+ZiBhIGZhbWlseSBvZiBldm9sdXRpb25hcnkgbW9kZWxzLiBBbmFseXRpY2FsIHJlc3VsdHMgdGhh
+dCBmb2xsb3cgZGlyZWN0bHkgZnJvbSB0aGlzIGFwcHJvYWNoIGluY2x1ZGUgdGhlIHN0ZWFkeS1z
+dGF0ZSBkaXN0cmlidXRpb24gb2YgZml4ZWQgZ2Vub3R5cGVzIGFuZCB0aGUgbG9hZCBpbiBmaW5p
+dGUgcG9wdWxhdGlvbnMuIFRoZSBhbmFsb2d5IHdpdGggc3RhdGlzdGljYWwgcGh5c2ljcyBhbHNv
+IHJldmVhbHMgdGhhdCwgY29udHJhcnkgdG8gYSBiYXNpYyB0ZW5ldCBvZiB0aGUgbmVhcmx5IG5l
+dXRyYWwgdGhlb3J5IG9mIG1vbGVjdWxhciBldm9sdXRpb24sIHRoZSBmcmVxdWVuY2llcyBvZiBh
+ZGFwdGl2ZSBhbmQgZGVsZXRlcmlvdXMgc3Vic3RpdHV0aW9ucyBhdCBzdGVhZHkgc3RhdGUgYXJl
+IGVxdWFsLiBGaW5hbGx5LCBqdXN0IGFzIHRoZSBmcmVlIGVuZXJneSBmdW5jdGlvbiBxdWFudGl0
+YXRpdmVseSBjaGFyYWN0ZXJpemVzIHRoZSBiYWxhbmNlIGJldHdlZW4gZW5lcmd5IGFuZCBlbnRy
+b3B5LCBhIGZyZWUgZml0bmVzcyBmdW5jdGlvbiBwcm92aWRlcyBhbiBhbmFseXRpY2FsIGV4cHJl
+c3Npb24gZm9yIHRoZSBiYWxhbmNlIGJldHdlZW4gbmF0dXJhbCBzZWxlY3Rpb24gYW5kIHN0b2No
+YXN0aWMgZHJpZnQuPC91cmw+PHVybD5odHRwOi8vd3d3Lm5jYmkubmxtLm5paC5nb3YvcG1jL2Fy
+dGljbGVzL1BNQzExNzIyNDcvcGRmL3BuYXMtMDUwMTg2NTEwMi5wZGY8L3VybD48L3JlbGF0ZWQt
+dXJscz48L3VybHM+PC9yZWNvcmQ+PC9DaXRlPjwvRW5kTm90ZT5=
+</w:fldData>
+        </w:fldChar>
+      </w:r>
+      <w:r>
+        <w:rPr>
+          <w:rFonts w:ascii="Times New Roman" w:hAnsi="Times New Roman" w:cs="Times New Roman"/>
+          <w:sz w:val="22"/>
+          <w:szCs w:val="22"/>
+        </w:rPr>
+        <w:instrText xml:space="preserve"> ADDIN EN.CITE </w:instrText>
+      </w:r>
+      <w:r>
+        <w:rPr>
+          <w:rFonts w:ascii="Times New Roman" w:hAnsi="Times New Roman" w:cs="Times New Roman"/>
+          <w:sz w:val="22"/>
+          <w:szCs w:val="22"/>
+        </w:rPr>
+        <w:fldChar w:fldCharType="begin">
+          <w:fldData xml:space="preserve">PEVuZE5vdGU+PENpdGUgRXhjbHVkZUF1dGg9IjEiPjxBdXRob3I+U2VsbGE8L0F1dGhvcj48WWVh
+cj4yMDA1PC9ZZWFyPjxSZWNOdW0+MjY0Njc8L1JlY051bT48RGlzcGxheVRleHQ+KDIwMDUpPC9E
+aXNwbGF5VGV4dD48cmVjb3JkPjxyZWMtbnVtYmVyPjI2NDY3PC9yZWMtbnVtYmVyPjxmb3JlaWdu
+LWtleXM+PGtleSBhcHA9IkVOIiBkYi1pZD0iMjkwZnc5dHpuNTJ0dDVlMmR6bTVlZHRzeHYwc2U5
+ZHB6Zjl6Ij4yNjQ2Nzwva2V5PjwvZm9yZWlnbi1rZXlzPjxyZWYtdHlwZSBuYW1lPSJKb3VybmFs
+IEFydGljbGUiPjE3PC9yZWYtdHlwZT48Y29udHJpYnV0b3JzPjxhdXRob3JzPjxhdXRob3I+U2Vs
+bGEsIEd1eTwvYXV0aG9yPjxhdXRob3I+SGlyc2gsIEFhcm9uIEUuPC9hdXRob3I+PC9hdXRob3Jz
+PjwvY29udHJpYnV0b3JzPjx0aXRsZXM+PHRpdGxlPlRoZSBhcHBsaWNhdGlvbiBvZiBzdGF0aXN0
+aWNhbCBwaHlzaWNzIHRvIGV2b2x1dGlvbmFyeSBiaW9sb2d5PC90aXRsZT48c2Vjb25kYXJ5LXRp
+dGxlPlByb2NlZWRpbmdzIG9mIHRoZSBOYXRpb25hbCBBY2FkZW15IG9mIFNjaWVuY2VzIG9mIHRo
+ZSBVbml0ZWQgU3RhdGVzIG9mIEFtZXJpY2E8L3NlY29uZGFyeS10aXRsZT48L3RpdGxlcz48cGVy
+aW9kaWNhbD48ZnVsbC10aXRsZT5Qcm9jZWVkaW5ncyBvZiB0aGUgTmF0aW9uYWwgQWNhZGVteSBv
+ZiBTY2llbmNlcyBvZiB0aGUgVW5pdGVkIFN0YXRlcyBvZiBBbWVyaWNhPC9mdWxsLXRpdGxlPjwv
+cGVyaW9kaWNhbD48cGFnZXM+OTU0MS05NTQ2PC9wYWdlcz48dm9sdW1lPjEwMjwvdm9sdW1lPjxu
+dW1iZXI+Mjc8L251bWJlcj48ZGF0ZXM+PHllYXI+MjAwNTwveWVhcj48L2RhdGVzPjx3b3JrLXR5
+cGU+MTAuMTA3My9wbmFzLjA1MDE4NjUxMDI8L3dvcmstdHlwZT48dXJscz48cmVsYXRlZC11cmxz
+Pjx1cmw+aHR0cDovL3d3dy5wbmFzLm9yZy9jb250ZW50LzEwMi8yNy85NTQxLmFic3RyYWN0TjIg
+LSBBIG51bWJlciBvZiBmdW5kYW1lbnRhbCBtYXRoZW1hdGljYWwgbW9kZWxzIG9mIHRoZSBldm9s
+dXRpb25hcnkgcHJvY2VzcyBleGhpYml0IGR5bmFtaWNzIHRoYXQgY2FuIGJlIGRpZmZpY3VsdCB0
+byB1bmRlcnN0YW5kIGFuYWx5dGljYWxseS4gSGVyZSB3ZSBzaG93IHRoYXQgYSBwcmVjaXNlIG1h
+dGhlbWF0aWNhbCBhbmFsb2d5IGNhbiBiZSBkcmF3biBiZXR3ZWVuIGNlcnRhaW4gZXZvbHV0aW9u
+YXJ5IGFuZCB0aGVybW9keW5hbWljIHN5c3RlbXMsIGFsbG93aW5nIGFwcGxpY2F0aW9uIG9mIHRo
+ZSBwb3dlcmZ1bCBtYWNoaW5lcnkgb2Ygc3RhdGlzdGljYWwgcGh5c2ljcyB0byBhbmFseXNpcyBv
+ZiBhIGZhbWlseSBvZiBldm9sdXRpb25hcnkgbW9kZWxzLiBBbmFseXRpY2FsIHJlc3VsdHMgdGhh
+dCBmb2xsb3cgZGlyZWN0bHkgZnJvbSB0aGlzIGFwcHJvYWNoIGluY2x1ZGUgdGhlIHN0ZWFkeS1z
+dGF0ZSBkaXN0cmlidXRpb24gb2YgZml4ZWQgZ2Vub3R5cGVzIGFuZCB0aGUgbG9hZCBpbiBmaW5p
+dGUgcG9wdWxhdGlvbnMuIFRoZSBhbmFsb2d5IHdpdGggc3RhdGlzdGljYWwgcGh5c2ljcyBhbHNv
+IHJldmVhbHMgdGhhdCwgY29udHJhcnkgdG8gYSBiYXNpYyB0ZW5ldCBvZiB0aGUgbmVhcmx5IG5l
+dXRyYWwgdGhlb3J5IG9mIG1vbGVjdWxhciBldm9sdXRpb24sIHRoZSBmcmVxdWVuY2llcyBvZiBh
+ZGFwdGl2ZSBhbmQgZGVsZXRlcmlvdXMgc3Vic3RpdHV0aW9ucyBhdCBzdGVhZHkgc3RhdGUgYXJl
+IGVxdWFsLiBGaW5hbGx5LCBqdXN0IGFzIHRoZSBmcmVlIGVuZXJneSBmdW5jdGlvbiBxdWFudGl0
+YXRpdmVseSBjaGFyYWN0ZXJpemVzIHRoZSBiYWxhbmNlIGJldHdlZW4gZW5lcmd5IGFuZCBlbnRy
+b3B5LCBhIGZyZWUgZml0bmVzcyBmdW5jdGlvbiBwcm92aWRlcyBhbiBhbmFseXRpY2FsIGV4cHJl
+c3Npb24gZm9yIHRoZSBiYWxhbmNlIGJldHdlZW4gbmF0dXJhbCBzZWxlY3Rpb24gYW5kIHN0b2No
+YXN0aWMgZHJpZnQuPC91cmw+PHVybD5odHRwOi8vd3d3Lm5jYmkubmxtLm5paC5nb3YvcG1jL2Fy
+dGljbGVzL1BNQzExNzIyNDcvcGRmL3BuYXMtMDUwMTg2NTEwMi5wZGY8L3VybD48L3JlbGF0ZWQt
+dXJscz48L3VybHM+PC9yZWNvcmQ+PC9DaXRlPjwvRW5kTm90ZT5=
+</w:fldData>
+        </w:fldChar>
+      </w:r>
+      <w:r>
+        <w:rPr>
+          <w:rFonts w:ascii="Times New Roman" w:hAnsi="Times New Roman" w:cs="Times New Roman"/>
+          <w:sz w:val="22"/>
+          <w:szCs w:val="22"/>
+        </w:rPr>
+        <w:instrText xml:space="preserve"> ADDIN EN.CITE.DATA </w:instrText>
+      </w:r>
+      <w:r>
+        <w:rPr>
+          <w:rFonts w:ascii="Times New Roman" w:hAnsi="Times New Roman" w:cs="Times New Roman"/>
+          <w:sz w:val="22"/>
+          <w:szCs w:val="22"/>
+        </w:rPr>
+      </w:r>
+      <w:r>
+        <w:rPr>
+          <w:rFonts w:ascii="Times New Roman" w:hAnsi="Times New Roman" w:cs="Times New Roman"/>
+          <w:sz w:val="22"/>
+          <w:szCs w:val="22"/>
+        </w:rPr>
+        <w:fldChar w:fldCharType="end"/>
+      </w:r>
+      <w:r>
+        <w:rPr>
+          <w:rFonts w:ascii="Times New Roman" w:hAnsi="Times New Roman" w:cs="Times New Roman"/>
+          <w:sz w:val="22"/>
+          <w:szCs w:val="22"/>
+        </w:rPr>
+      </w:r>
+      <w:r>
+        <w:rPr>
+          <w:rFonts w:ascii="Times New Roman" w:hAnsi="Times New Roman" w:cs="Times New Roman"/>
+          <w:sz w:val="22"/>
+          <w:szCs w:val="22"/>
+        </w:rPr>
+        <w:fldChar w:fldCharType="separate"/>
+      </w:r>
+      <w:r>
+        <w:rPr>
+          <w:rFonts w:ascii="Times New Roman" w:hAnsi="Times New Roman" w:cs="Times New Roman"/>
+          <w:noProof/>
+          <w:sz w:val="22"/>
+          <w:szCs w:val="22"/>
+        </w:rPr>
+        <w:t>(</w:t>
+      </w:r>
+      <w:hyperlink w:anchor="_ENREF_24" w:tooltip="Sella, 2005 #26467" w:history="1">
+        <w:r>
+          <w:rPr>
+            <w:rFonts w:ascii="Times New Roman" w:hAnsi="Times New Roman" w:cs="Times New Roman"/>
+            <w:noProof/>
+            <w:sz w:val="22"/>
+            <w:szCs w:val="22"/>
+          </w:rPr>
+          <w:t>2005</w:t>
+        </w:r>
+      </w:hyperlink>
+      <w:r>
+        <w:rPr>
+          <w:rFonts w:ascii="Times New Roman" w:hAnsi="Times New Roman" w:cs="Times New Roman"/>
+          <w:noProof/>
+          <w:sz w:val="22"/>
+          <w:szCs w:val="22"/>
+        </w:rPr>
+        <w:t>)</w:t>
+      </w:r>
+      <w:r>
+        <w:rPr>
+          <w:rFonts w:ascii="Times New Roman" w:hAnsi="Times New Roman" w:cs="Times New Roman"/>
+          <w:sz w:val="22"/>
+          <w:szCs w:val="22"/>
+        </w:rPr>
+        <w:fldChar w:fldCharType="end"/>
+      </w:r>
+      <w:r>
+        <w:rPr>
+          <w:rFonts w:ascii="Times New Roman" w:hAnsi="Times New Roman" w:cs="Times New Roman"/>
+          <w:sz w:val="22"/>
+          <w:szCs w:val="22"/>
+        </w:rPr>
+        <w:t xml:space="preserve">. </w:t>
+      </w:r>
+      <w:bookmarkStart w:id="0" w:name="_GoBack"/>
+      <w:bookmarkEnd w:id="0"/>
+      <w:r>
+        <w:rPr>
+          <w:rFonts w:ascii="Times New Roman" w:hAnsi="Times New Roman" w:cs="Times New Roman"/>
+          <w:sz w:val="22"/>
+          <w:szCs w:val="22"/>
+        </w:rPr>
+        <w:t xml:space="preserve">The fitness of a genotype is based on the idea of that the products of its translation can be described using a cost-benefit function </w:t>
+      </w:r>
+      <w:r>
+        <w:rPr>
+          <w:rFonts w:ascii="Times New Roman" w:hAnsi="Times New Roman" w:cs="Times New Roman"/>
+          <w:sz w:val="22"/>
+          <w:szCs w:val="22"/>
+        </w:rPr>
+        <w:fldChar w:fldCharType="begin">
+          <w:fldData xml:space="preserve">PEVuZE5vdGU+PENpdGU+PEF1dGhvcj5HaWxjaHJpc3Q8L0F1dGhvcj48WWVhcj4yMDA3PC9ZZWFy
+PjxSZWNOdW0+MjY0NTY8L1JlY051bT48RGlzcGxheVRleHQ+KDxzdHlsZSBmYWNlPSJpdGFsaWMi
+PjEyLTE0PC9zdHlsZT4pPC9EaXNwbGF5VGV4dD48cmVjb3JkPjxyZWMtbnVtYmVyPjI2NDU2PC9y
+ZWMtbnVtYmVyPjxmb3JlaWduLWtleXM+PGtleSBhcHA9IkVOIiBkYi1pZD0iMjkwZnc5dHpuNTJ0
+dDVlMmR6bTVlZHRzeHYwc2U5ZHB6Zjl6Ij4yNjQ1Njwva2V5PjwvZm9yZWlnbi1rZXlzPjxyZWYt
+dHlwZSBuYW1lPSJKb3VybmFsIEFydGljbGUiPjE3PC9yZWYtdHlwZT48Y29udHJpYnV0b3JzPjxh
+dXRob3JzPjxhdXRob3I+R2lsY2hyaXN0LCBNLiBBLjwvYXV0aG9yPjwvYXV0aG9ycz48L2NvbnRy
+aWJ1dG9ycz48dGl0bGVzPjx0aXRsZT5Db21iaW5pbmcgbW9kZWxzIG9mIHByb3RlaW4gdHJhbnNs
+YXRpb24gYW5kIHBvcHVsYXRpb24gZ2VuZXRpY3MgdG8gcHJlZGljdCBwcm90ZWluIHByb2R1Y3Rp
+b24gcmF0ZXMgZnJvbSBjb2RvbiB1c2FnZSBwYXR0ZXJuczwvdGl0bGU+PHNlY29uZGFyeS10aXRs
+ZT5Nb2xlY3VsYXIgQmlvbG9neSBhbmQgRXZvbHV0aW9uPC9zZWNvbmRhcnktdGl0bGU+PC90aXRs
+ZXM+PHBlcmlvZGljYWw+PGZ1bGwtdGl0bGU+TW9sZWN1bGFyIEJpb2xvZ3kgYW5kIEV2b2x1dGlv
+bjwvZnVsbC10aXRsZT48L3BlcmlvZGljYWw+PHBhZ2VzPjIzNjItMjM3MjwvcGFnZXM+PHZvbHVt
+ZT4yNDwvdm9sdW1lPjxudW1iZXI+MTE8L251bWJlcj48ZGF0ZXM+PHllYXI+MjAwNzwveWVhcj48
+L2RhdGVzPjxwdWJsaXNoZXI+U01CRTwvcHVibGlzaGVyPjxpc2JuPjA3MzctNDAzODwvaXNibj48
+dXJscz48cmVsYXRlZC11cmxzPjx1cmw+aHR0cDovL21iZS5veGZvcmRqb3VybmFscy5vcmcvY29u
+dGVudC8yNC8xMS8yMzYyLmZ1bGwucGRmPC91cmw+PC9yZWxhdGVkLXVybHM+PC91cmxzPjwvcmVj
+b3JkPjwvQ2l0ZT48Q2l0ZT48QXV0aG9yPkdpbGNocmlzdDwvQXV0aG9yPjxZZWFyPjIwMDk8L1ll
+YXI+PFJlY051bT4yNjQwNzwvUmVjTnVtPjxyZWNvcmQ+PHJlYy1udW1iZXI+MjY0MDc8L3JlYy1u
+dW1iZXI+PGZvcmVpZ24ta2V5cz48a2V5IGFwcD0iRU4iIGRiLWlkPSIyOTBmdzl0em41MnR0NWUy
+ZHptNWVkdHN4djBzZTlkcHpmOXoiPjI2NDA3PC9rZXk+PC9mb3JlaWduLWtleXM+PHJlZi10eXBl
+IG5hbWU9IkpvdXJuYWwgQXJ0aWNsZSI+MTc8L3JlZi10eXBlPjxjb250cmlidXRvcnM+PGF1dGhv
+cnM+PGF1dGhvcj5HaWxjaHJpc3QsIE1pY2hhZWwgQS48L2F1dGhvcj48YXV0aG9yPlNoYWgsIFBy
+ZW1hbDwvYXV0aG9yPjxhdXRob3I+WmFyZXR6a2ksIFJ1c3NlbGw8L2F1dGhvcj48L2F1dGhvcnM+
+PC9jb250cmlidXRvcnM+PHRpdGxlcz48dGl0bGU+TWVhc3VyaW5nIGFuZCBEZXRlY3RpbmcgTW9s
+ZWN1bGFyIEFkYXB0YXRpb24gaW4gQ29kb24gVXNhZ2UgQWdhaW5zdCBOb25zZW5zZSBFcnJvcnMg
+RHVyaW5nIFByb3RlaW4gVHJhbnNsYXRpb248L3RpdGxlPjxzZWNvbmRhcnktdGl0bGU+R2VuZXRp
+Y3M8L3NlY29uZGFyeS10aXRsZT48L3RpdGxlcz48cGVyaW9kaWNhbD48ZnVsbC10aXRsZT5HZW5l
+dGljczwvZnVsbC10aXRsZT48L3BlcmlvZGljYWw+PHBhZ2VzPjE0OTMtMTUwNTwvcGFnZXM+PHZv
+bHVtZT4xODM8L3ZvbHVtZT48bnVtYmVyPjQ8L251bWJlcj48ZGF0ZXM+PHllYXI+MjAwOTwveWVh
+cj48cHViLWRhdGVzPjxkYXRlPkRlYzwvZGF0ZT48L3B1Yi1kYXRlcz48L2RhdGVzPjxpc2JuPjAw
+MTYtNjczMTwvaXNibj48YWNjZXNzaW9uLW51bT5XT1M6MDAwMjcyNDM1MDAwMDIzPC9hY2Nlc3Np
+b24tbnVtPjx1cmxzPjxyZWxhdGVkLXVybHM+PHVybD5odHRwOi8vd3d3Lm5jYmkubmxtLm5paC5n
+b3YvcG1jL2FydGljbGVzL1BNQzI3ODc0MzQvcGRmL0dFTjE4MzQxNDkzLnBkZjwvdXJsPjwvcmVs
+YXRlZC11cmxzPjwvdXJscz48L3JlY29yZD48L0NpdGU+PENpdGU+PEF1dGhvcj5TaGFoPC9BdXRo
+b3I+PFllYXI+MjAxMTwvWWVhcj48UmVjTnVtPjI2NDM4PC9SZWNOdW0+PHJlY29yZD48cmVjLW51
+bWJlcj4yNjQzODwvcmVjLW51bWJlcj48Zm9yZWlnbi1rZXlzPjxrZXkgYXBwPSJFTiIgZGItaWQ9
+IjI5MGZ3OXR6bjUydHQ1ZTJkem01ZWR0c3h2MHNlOWRwemY5eiI+MjY0Mzg8L2tleT48L2ZvcmVp
+Z24ta2V5cz48cmVmLXR5cGUgbmFtZT0iSm91cm5hbCBBcnRpY2xlIj4xNzwvcmVmLXR5cGU+PGNv
+bnRyaWJ1dG9ycz48YXV0aG9ycz48YXV0aG9yPlNoYWgsIFAuPC9hdXRob3I+PGF1dGhvcj5HaWxj
+aHJpc3QsIE0uIEEuPC9hdXRob3I+PC9hdXRob3JzPjwvY29udHJpYnV0b3JzPjx0aXRsZXM+PHRp
+dGxlPkV4cGxhaW5pbmcgY29tcGxleCBjb2RvbiB1c2FnZSBwYXR0ZXJucyB3aXRoIHNlbGVjdGlv
+biBmb3IgdHJhbnNsYXRpb25hbCBlZmZpY2llbmN5LCBtdXRhdGlvbiBiaWFzLCBhbmQgZ2VuZXRp
+YyBkcmlmdDwvdGl0bGU+PHNlY29uZGFyeS10aXRsZT5Qcm9jZWVkaW5ncyBvZiB0aGUgTmF0aW9u
+YWwgQWNhZGVteSBvZiBTY2llbmNlczwvc2Vjb25kYXJ5LXRpdGxlPjwvdGl0bGVzPjxwZXJpb2Rp
+Y2FsPjxmdWxsLXRpdGxlPlByb2NlZWRpbmdzIG9mIHRoZSBOYXRpb25hbCBBY2FkZW15IG9mIFNj
+aWVuY2VzPC9mdWxsLXRpdGxlPjwvcGVyaW9kaWNhbD48cGFnZXM+MTAyMzE8L3BhZ2VzPjx2b2x1
+bWU+MTA4PC92b2x1bWU+PG51bWJlcj4yNTwvbnVtYmVyPjxkYXRlcz48eWVhcj4yMDExPC95ZWFy
+PjwvZGF0ZXM+PHB1Ymxpc2hlcj5OYXRpb25hbCBBY2FkIFNjaWVuY2VzPC9wdWJsaXNoZXI+PGlz
+Ym4+MDAyNy04NDI0PC9pc2JuPjx1cmxzPjxyZWxhdGVkLXVybHM+PHVybD5odHRwOi8vd3d3Lm5j
+YmkubmxtLm5paC5nb3YvcG1jL2FydGljbGVzL1BNQzMxMjE4NjQvcGRmL3BuYXMuMjAxMDE2NzE5
+LnBkZjwvdXJsPjwvcmVsYXRlZC11cmxzPjwvdXJscz48L3JlY29yZD48L0NpdGU+PC9FbmROb3Rl
+PgB=
+</w:fldData>
+        </w:fldChar>
+      </w:r>
+      <w:r>
+        <w:rPr>
+          <w:rFonts w:ascii="Times New Roman" w:hAnsi="Times New Roman" w:cs="Times New Roman"/>
+          <w:sz w:val="22"/>
+          <w:szCs w:val="22"/>
+        </w:rPr>
+        <w:instrText xml:space="preserve"> ADDIN EN.CITE </w:instrText>
+      </w:r>
+      <w:r>
+        <w:rPr>
+          <w:rFonts w:ascii="Times New Roman" w:hAnsi="Times New Roman" w:cs="Times New Roman"/>
+          <w:sz w:val="22"/>
+          <w:szCs w:val="22"/>
+        </w:rPr>
+        <w:fldChar w:fldCharType="begin">
+          <w:fldData xml:space="preserve">PEVuZE5vdGU+PENpdGU+PEF1dGhvcj5HaWxjaHJpc3Q8L0F1dGhvcj48WWVhcj4yMDA3PC9ZZWFy
+PjxSZWNOdW0+MjY0NTY8L1JlY051bT48RGlzcGxheVRleHQ+KDxzdHlsZSBmYWNlPSJpdGFsaWMi
+PjEyLTE0PC9zdHlsZT4pPC9EaXNwbGF5VGV4dD48cmVjb3JkPjxyZWMtbnVtYmVyPjI2NDU2PC9y
+ZWMtbnVtYmVyPjxmb3JlaWduLWtleXM+PGtleSBhcHA9IkVOIiBkYi1pZD0iMjkwZnc5dHpuNTJ0
+dDVlMmR6bTVlZHRzeHYwc2U5ZHB6Zjl6Ij4yNjQ1Njwva2V5PjwvZm9yZWlnbi1rZXlzPjxyZWYt
+dHlwZSBuYW1lPSJKb3VybmFsIEFydGljbGUiPjE3PC9yZWYtdHlwZT48Y29udHJpYnV0b3JzPjxh
+dXRob3JzPjxhdXRob3I+R2lsY2hyaXN0LCBNLiBBLjwvYXV0aG9yPjwvYXV0aG9ycz48L2NvbnRy
+aWJ1dG9ycz48dGl0bGVzPjx0aXRsZT5Db21iaW5pbmcgbW9kZWxzIG9mIHByb3RlaW4gdHJhbnNs
+YXRpb24gYW5kIHBvcHVsYXRpb24gZ2VuZXRpY3MgdG8gcHJlZGljdCBwcm90ZWluIHByb2R1Y3Rp
+b24gcmF0ZXMgZnJvbSBjb2RvbiB1c2FnZSBwYXR0ZXJuczwvdGl0bGU+PHNlY29uZGFyeS10aXRs
+ZT5Nb2xlY3VsYXIgQmlvbG9neSBhbmQgRXZvbHV0aW9uPC9zZWNvbmRhcnktdGl0bGU+PC90aXRs
+ZXM+PHBlcmlvZGljYWw+PGZ1bGwtdGl0bGU+TW9sZWN1bGFyIEJpb2xvZ3kgYW5kIEV2b2x1dGlv
+bjwvZnVsbC10aXRsZT48L3BlcmlvZGljYWw+PHBhZ2VzPjIzNjItMjM3MjwvcGFnZXM+PHZvbHVt
+ZT4yNDwvdm9sdW1lPjxudW1iZXI+MTE8L251bWJlcj48ZGF0ZXM+PHllYXI+MjAwNzwveWVhcj48
+L2RhdGVzPjxwdWJsaXNoZXI+U01CRTwvcHVibGlzaGVyPjxpc2JuPjA3MzctNDAzODwvaXNibj48
+dXJscz48cmVsYXRlZC11cmxzPjx1cmw+aHR0cDovL21iZS5veGZvcmRqb3VybmFscy5vcmcvY29u
+dGVudC8yNC8xMS8yMzYyLmZ1bGwucGRmPC91cmw+PC9yZWxhdGVkLXVybHM+PC91cmxzPjwvcmVj
+b3JkPjwvQ2l0ZT48Q2l0ZT48QXV0aG9yPkdpbGNocmlzdDwvQXV0aG9yPjxZZWFyPjIwMDk8L1ll
+YXI+PFJlY051bT4yNjQwNzwvUmVjTnVtPjxyZWNvcmQ+PHJlYy1udW1iZXI+MjY0MDc8L3JlYy1u
+dW1iZXI+PGZvcmVpZ24ta2V5cz48a2V5IGFwcD0iRU4iIGRiLWlkPSIyOTBmdzl0em41MnR0NWUy
+ZHptNWVkdHN4djBzZTlkcHpmOXoiPjI2NDA3PC9rZXk+PC9mb3JlaWduLWtleXM+PHJlZi10eXBl
+IG5hbWU9IkpvdXJuYWwgQXJ0aWNsZSI+MTc8L3JlZi10eXBlPjxjb250cmlidXRvcnM+PGF1dGhv
+cnM+PGF1dGhvcj5HaWxjaHJpc3QsIE1pY2hhZWwgQS48L2F1dGhvcj48YXV0aG9yPlNoYWgsIFBy
+ZW1hbDwvYXV0aG9yPjxhdXRob3I+WmFyZXR6a2ksIFJ1c3NlbGw8L2F1dGhvcj48L2F1dGhvcnM+
+PC9jb250cmlidXRvcnM+PHRpdGxlcz48dGl0bGU+TWVhc3VyaW5nIGFuZCBEZXRlY3RpbmcgTW9s
+ZWN1bGFyIEFkYXB0YXRpb24gaW4gQ29kb24gVXNhZ2UgQWdhaW5zdCBOb25zZW5zZSBFcnJvcnMg
+RHVyaW5nIFByb3RlaW4gVHJhbnNsYXRpb248L3RpdGxlPjxzZWNvbmRhcnktdGl0bGU+R2VuZXRp
+Y3M8L3NlY29uZGFyeS10aXRsZT48L3RpdGxlcz48cGVyaW9kaWNhbD48ZnVsbC10aXRsZT5HZW5l
+dGljczwvZnVsbC10aXRsZT48L3BlcmlvZGljYWw+PHBhZ2VzPjE0OTMtMTUwNTwvcGFnZXM+PHZv
+bHVtZT4xODM8L3ZvbHVtZT48bnVtYmVyPjQ8L251bWJlcj48ZGF0ZXM+PHllYXI+MjAwOTwveWVh
+cj48cHViLWRhdGVzPjxkYXRlPkRlYzwvZGF0ZT48L3B1Yi1kYXRlcz48L2RhdGVzPjxpc2JuPjAw
+MTYtNjczMTwvaXNibj48YWNjZXNzaW9uLW51bT5XT1M6MDAwMjcyNDM1MDAwMDIzPC9hY2Nlc3Np
+b24tbnVtPjx1cmxzPjxyZWxhdGVkLXVybHM+PHVybD5odHRwOi8vd3d3Lm5jYmkubmxtLm5paC5n
+b3YvcG1jL2FydGljbGVzL1BNQzI3ODc0MzQvcGRmL0dFTjE4MzQxNDkzLnBkZjwvdXJsPjwvcmVs
+YXRlZC11cmxzPjwvdXJscz48L3JlY29yZD48L0NpdGU+PENpdGU+PEF1dGhvcj5TaGFoPC9BdXRo
+b3I+PFllYXI+MjAxMTwvWWVhcj48UmVjTnVtPjI2NDM4PC9SZWNOdW0+PHJlY29yZD48cmVjLW51
+bWJlcj4yNjQzODwvcmVjLW51bWJlcj48Zm9yZWlnbi1rZXlzPjxrZXkgYXBwPSJFTiIgZGItaWQ9
+IjI5MGZ3OXR6bjUydHQ1ZTJkem01ZWR0c3h2MHNlOWRwemY5eiI+MjY0Mzg8L2tleT48L2ZvcmVp
+Z24ta2V5cz48cmVmLXR5cGUgbmFtZT0iSm91cm5hbCBBcnRpY2xlIj4xNzwvcmVmLXR5cGU+PGNv
+bnRyaWJ1dG9ycz48YXV0aG9ycz48YXV0aG9yPlNoYWgsIFAuPC9hdXRob3I+PGF1dGhvcj5HaWxj
+aHJpc3QsIE0uIEEuPC9hdXRob3I+PC9hdXRob3JzPjwvY29udHJpYnV0b3JzPjx0aXRsZXM+PHRp
+dGxlPkV4cGxhaW5pbmcgY29tcGxleCBjb2RvbiB1c2FnZSBwYXR0ZXJucyB3aXRoIHNlbGVjdGlv
+biBmb3IgdHJhbnNsYXRpb25hbCBlZmZpY2llbmN5LCBtdXRhdGlvbiBiaWFzLCBhbmQgZ2VuZXRp
+YyBkcmlmdDwvdGl0bGU+PHNlY29uZGFyeS10aXRsZT5Qcm9jZWVkaW5ncyBvZiB0aGUgTmF0aW9u
+YWwgQWNhZGVteSBvZiBTY2llbmNlczwvc2Vjb25kYXJ5LXRpdGxlPjwvdGl0bGVzPjxwZXJpb2Rp
+Y2FsPjxmdWxsLXRpdGxlPlByb2NlZWRpbmdzIG9mIHRoZSBOYXRpb25hbCBBY2FkZW15IG9mIFNj
+aWVuY2VzPC9mdWxsLXRpdGxlPjwvcGVyaW9kaWNhbD48cGFnZXM+MTAyMzE8L3BhZ2VzPjx2b2x1
+bWU+MTA4PC92b2x1bWU+PG51bWJlcj4yNTwvbnVtYmVyPjxkYXRlcz48eWVhcj4yMDExPC95ZWFy
+PjwvZGF0ZXM+PHB1Ymxpc2hlcj5OYXRpb25hbCBBY2FkIFNjaWVuY2VzPC9wdWJsaXNoZXI+PGlz
+Ym4+MDAyNy04NDI0PC9pc2JuPjx1cmxzPjxyZWxhdGVkLXVybHM+PHVybD5odHRwOi8vd3d3Lm5j
+YmkubmxtLm5paC5nb3YvcG1jL2FydGljbGVzL1BNQzMxMjE4NjQvcGRmL3BuYXMuMjAxMDE2NzE5
+LnBkZjwvdXJsPjwvcmVsYXRlZC11cmxzPjwvdXJscz48L3JlY29yZD48L0NpdGU+PC9FbmROb3Rl
+PgB=
+</w:fldData>
+        </w:fldChar>
+      </w:r>
+      <w:r>
+        <w:rPr>
+          <w:rFonts w:ascii="Times New Roman" w:hAnsi="Times New Roman" w:cs="Times New Roman"/>
+          <w:sz w:val="22"/>
+          <w:szCs w:val="22"/>
+        </w:rPr>
+        <w:instrText xml:space="preserve"> ADDIN EN.CITE.DATA </w:instrText>
+      </w:r>
+      <w:r>
+        <w:rPr>
+          <w:rFonts w:ascii="Times New Roman" w:hAnsi="Times New Roman" w:cs="Times New Roman"/>
+          <w:sz w:val="22"/>
+          <w:szCs w:val="22"/>
+        </w:rPr>
+      </w:r>
+      <w:r>
+        <w:rPr>
+          <w:rFonts w:ascii="Times New Roman" w:hAnsi="Times New Roman" w:cs="Times New Roman"/>
+          <w:sz w:val="22"/>
+          <w:szCs w:val="22"/>
+        </w:rPr>
+        <w:fldChar w:fldCharType="end"/>
+      </w:r>
+      <w:r>
+        <w:rPr>
+          <w:rFonts w:ascii="Times New Roman" w:hAnsi="Times New Roman" w:cs="Times New Roman"/>
+          <w:sz w:val="22"/>
+          <w:szCs w:val="22"/>
+        </w:rPr>
+        <w:fldChar w:fldCharType="separate"/>
+      </w:r>
+      <w:r>
+        <w:rPr>
+          <w:rFonts w:ascii="Times New Roman" w:hAnsi="Times New Roman" w:cs="Times New Roman"/>
+          <w:noProof/>
+          <w:sz w:val="22"/>
+          <w:szCs w:val="22"/>
+        </w:rPr>
+        <w:t>(</w:t>
+      </w:r>
+      <w:hyperlink w:anchor="_ENREF_12" w:tooltip="Gilchrist, 2007 #26456" w:history="1">
+        <w:r>
+          <w:rPr>
+            <w:rFonts w:ascii="Times New Roman" w:hAnsi="Times New Roman" w:cs="Times New Roman"/>
+            <w:i/>
+            <w:noProof/>
+            <w:sz w:val="22"/>
+            <w:szCs w:val="22"/>
+          </w:rPr>
+          <w:t>12-14</w:t>
+        </w:r>
+      </w:hyperlink>
+      <w:r>
+        <w:rPr>
+          <w:rFonts w:ascii="Times New Roman" w:hAnsi="Times New Roman" w:cs="Times New Roman"/>
+          <w:noProof/>
+          <w:sz w:val="22"/>
+          <w:szCs w:val="22"/>
+        </w:rPr>
+        <w:t>)</w:t>
+      </w:r>
+      <w:r>
+        <w:rPr>
+          <w:rFonts w:ascii="Times New Roman" w:hAnsi="Times New Roman" w:cs="Times New Roman"/>
+          <w:sz w:val="22"/>
+          <w:szCs w:val="22"/>
+        </w:rPr>
+        <w:fldChar w:fldCharType="end"/>
+      </w:r>
+      <w:r>
+        <w:rPr>
+          <w:rFonts w:ascii="Times New Roman" w:hAnsi="Times New Roman" w:cs="Times New Roman"/>
+          <w:sz w:val="22"/>
+          <w:szCs w:val="22"/>
+        </w:rPr>
+        <w:t xml:space="preserve">. </w:t>
+      </w:r>
+      <w:r>
+        <w:rPr>
+          <w:rFonts w:ascii="Times New Roman" w:hAnsi="Times New Roman" w:cs="Times New Roman"/>
+          <w:sz w:val="22"/>
+          <w:szCs w:val="22"/>
+        </w:rPr>
+        <w:t xml:space="preserve">We assume there is a certain level of functionality (such as reactions catalyzed per </w:t>
+      </w:r>
+      <w:r>
+        <w:rPr>
+          <w:rFonts w:ascii="Times New Roman" w:hAnsi="Times New Roman" w:cs="Times New Roman"/>
+          <w:sz w:val="22"/>
+          <w:szCs w:val="22"/>
+        </w:rPr>
+        <w:t>second</w:t>
+      </w:r>
+      <w:r>
+        <w:rPr>
+          <w:rFonts w:ascii="Times New Roman" w:hAnsi="Times New Roman" w:cs="Times New Roman"/>
+          <w:sz w:val="22"/>
+          <w:szCs w:val="22"/>
+        </w:rPr>
+        <w:t xml:space="preserve">) required. Proteins must be produced to meet this functionality </w:t>
+      </w:r>
+      <w:r>
+        <w:rPr>
+          <w:rFonts w:ascii="Times New Roman" w:hAnsi="Times New Roman" w:cs="Times New Roman"/>
+          <w:sz w:val="22"/>
+          <w:szCs w:val="22"/>
+        </w:rPr>
+        <w:t xml:space="preserve">and have a fixed cost of production based on their length; less efficient proteins must be produced at a greater rate to achieve this level of functionality and thus incur more cost (cost is based on protein length and the rate of production). </w:t>
+      </w:r>
+      <w:r>
+        <w:rPr>
+          <w:rFonts w:ascii="Times New Roman" w:hAnsi="Times New Roman" w:cs="Times New Roman"/>
+          <w:sz w:val="22"/>
+          <w:szCs w:val="22"/>
+        </w:rPr>
+        <w:t>W</w:t>
+      </w:r>
+      <w:r>
+        <w:rPr>
+          <w:rFonts w:ascii="Times New Roman" w:hAnsi="Times New Roman" w:cs="Times New Roman"/>
+          <w:sz w:val="22"/>
+          <w:szCs w:val="22"/>
+        </w:rPr>
+        <w:t>e assume this functionality is an inverse function of the physiochemical distance between the observed and the optimal amino acid (</w:t>
+      </w:r>
+      <w:r>
+        <w:rPr>
+          <w:rFonts w:ascii="Times New Roman" w:hAnsi="Times New Roman" w:cs="Times New Roman"/>
+          <w:i/>
+          <w:sz w:val="22"/>
+          <w:szCs w:val="22"/>
+        </w:rPr>
+        <w:t>d</w:t>
+      </w:r>
+      <w:r>
+        <w:rPr>
+          <w:rFonts w:ascii="Times New Roman" w:hAnsi="Times New Roman" w:cs="Times New Roman"/>
+          <w:i/>
+          <w:sz w:val="22"/>
+          <w:szCs w:val="22"/>
+          <w:vertAlign w:val="subscript"/>
+        </w:rPr>
+        <w:t>i</w:t>
+      </w:r>
+      <w:r>
+        <w:rPr>
+          <w:rFonts w:ascii="Times New Roman" w:hAnsi="Times New Roman" w:cs="Times New Roman"/>
+          <w:sz w:val="22"/>
+          <w:szCs w:val="22"/>
+        </w:rPr>
+        <w:t>) as well as the sensitivity of the protein’s functionality to such distances (</w:t>
+      </w:r>
+      <w:r>
+        <w:rPr>
+          <w:rFonts w:ascii="Times New Roman" w:hAnsi="Times New Roman" w:cs="Times New Roman"/>
+          <w:i/>
+          <w:sz w:val="22"/>
+          <w:szCs w:val="22"/>
+        </w:rPr>
+        <w:t>g</w:t>
+      </w:r>
+      <w:r>
+        <w:rPr>
+          <w:rFonts w:ascii="Times New Roman" w:hAnsi="Times New Roman" w:cs="Times New Roman"/>
+          <w:sz w:val="22"/>
+          <w:szCs w:val="22"/>
+        </w:rPr>
+        <w:t>). Physiochemical d</w:t>
+      </w:r>
+      <w:r>
+        <w:rPr>
+          <w:rFonts w:ascii="Times New Roman" w:hAnsi="Times New Roman" w:cs="Times New Roman"/>
+          <w:sz w:val="22"/>
+          <w:szCs w:val="22"/>
+        </w:rPr>
+        <w:t xml:space="preserve">istance is </w:t>
+      </w:r>
+      <w:r>
+        <w:rPr>
+          <w:rFonts w:ascii="Times New Roman" w:hAnsi="Times New Roman" w:cs="Times New Roman"/>
+          <w:sz w:val="22"/>
+          <w:szCs w:val="22"/>
+        </w:rPr>
+        <w:t>measured</w:t>
+      </w:r>
+      <w:r>
+        <w:rPr>
+          <w:rFonts w:ascii="Times New Roman" w:hAnsi="Times New Roman" w:cs="Times New Roman"/>
+          <w:sz w:val="22"/>
+          <w:szCs w:val="22"/>
+        </w:rPr>
+        <w:t xml:space="preserve"> using the three factors Grantham </w:t>
+      </w:r>
+      <w:r>
+        <w:rPr>
+          <w:rFonts w:ascii="Times New Roman" w:hAnsi="Times New Roman" w:cs="Times New Roman"/>
+          <w:sz w:val="22"/>
+          <w:szCs w:val="22"/>
+        </w:rPr>
+        <w:fldChar w:fldCharType="begin"/>
+      </w:r>
+      <w:r>
+        <w:rPr>
+          <w:rFonts w:ascii="Times New Roman" w:hAnsi="Times New Roman" w:cs="Times New Roman"/>
+          <w:sz w:val="22"/>
+          <w:szCs w:val="22"/>
+        </w:rPr>
+        <w:instrText xml:space="preserve"> ADDIN EN.CITE &lt;EndNote&gt;&lt;Cite ExcludeAuth="1"&gt;&lt;Author&gt;Grantham&lt;/Author&gt;&lt;Year&gt;1974&lt;/Year&gt;&lt;RecNum&gt;26466&lt;/RecNum&gt;&lt;DisplayText&gt;(&lt;style face="italic"&gt;15&lt;/style&gt;)&lt;/DisplayText&gt;&lt;record&gt;&lt;rec-number&gt;26466&lt;/rec-number&gt;&lt;foreign-keys&gt;&lt;key app="EN" db-id="290fw9tzn52tt5e2dzm5edtsxv0se9dpzf9z"&gt;26466&lt;/key&gt;&lt;/foreign-keys&gt;&lt;ref-type name="Journal Article"&gt;17&lt;/ref-type&gt;&lt;contributors&gt;&lt;authors&gt;&lt;author&gt;Grantham, R.&lt;/author&gt;&lt;/authors&gt;&lt;/contributors&gt;&lt;titles&gt;&lt;title&gt;Amino acid difference formula to help explain protein evolution&lt;/title&gt;&lt;secondary-title&gt;Science&lt;/secondary-title&gt;&lt;/titles&gt;&lt;periodical&gt;&lt;full-title&gt;Science&lt;/full-title&gt;&lt;/periodical&gt;&lt;pages&gt;862-4&lt;/pages&gt;&lt;volume&gt;185&lt;/volume&gt;&lt;number&gt;4154&lt;/number&gt;&lt;edition&gt;1974/09/06&lt;/edition&gt;&lt;keywords&gt;&lt;keyword&gt;Amino Acids&lt;/keyword&gt;&lt;keyword&gt;Biological Evolution&lt;/keyword&gt;&lt;keyword&gt;Genetic Code&lt;/keyword&gt;&lt;keyword&gt;Mathematics&lt;/keyword&gt;&lt;keyword&gt;Models, Biological&lt;/keyword&gt;&lt;keyword&gt;Mutation&lt;/keyword&gt;&lt;keyword&gt;Protein Biosynthesis&lt;/keyword&gt;&lt;keyword&gt;Protein Conformation&lt;/keyword&gt;&lt;keyword&gt;RNA, Messenger&lt;/keyword&gt;&lt;/keywords&gt;&lt;dates&gt;&lt;year&gt;1974&lt;/year&gt;&lt;pub-dates&gt;&lt;date&gt;Sep 6&lt;/date&gt;&lt;/pub-dates&gt;&lt;/dates&gt;&lt;isbn&gt;0036-8075 (Print)&amp;#xD;0036-8075 (Linking)&lt;/isbn&gt;&lt;accession-num&gt;4843792&lt;/accession-num&gt;&lt;urls&gt;&lt;/urls&gt;&lt;remote-database-provider&gt;NLM&lt;/remote-database-provider&gt;&lt;language&gt;eng&lt;/language&gt;&lt;/record&gt;&lt;/Cite&gt;&lt;/EndNote&gt;</w:instrText>
+      </w:r>
+      <w:r>
+        <w:rPr>
+          <w:rFonts w:ascii="Times New Roman" w:hAnsi="Times New Roman" w:cs="Times New Roman"/>
+          <w:sz w:val="22"/>
+          <w:szCs w:val="22"/>
+        </w:rPr>
+        <w:fldChar w:fldCharType="separate"/>
+      </w:r>
+      <w:r>
+        <w:rPr>
+          <w:rFonts w:ascii="Times New Roman" w:hAnsi="Times New Roman" w:cs="Times New Roman"/>
+          <w:noProof/>
+          <w:sz w:val="22"/>
+          <w:szCs w:val="22"/>
+        </w:rPr>
+        <w:t>(</w:t>
+      </w:r>
+      <w:hyperlink w:anchor="_ENREF_15" w:tooltip="Grantham, 1974 #26466" w:history="1">
+        <w:r>
+          <w:rPr>
+            <w:rFonts w:ascii="Times New Roman" w:hAnsi="Times New Roman" w:cs="Times New Roman"/>
+            <w:i/>
+            <w:noProof/>
+            <w:sz w:val="22"/>
+            <w:szCs w:val="22"/>
+          </w:rPr>
+          <w:t>15</w:t>
+        </w:r>
+      </w:hyperlink>
+      <w:r>
+        <w:rPr>
+          <w:rFonts w:ascii="Times New Roman" w:hAnsi="Times New Roman" w:cs="Times New Roman"/>
+          <w:noProof/>
+          <w:sz w:val="22"/>
+          <w:szCs w:val="22"/>
+        </w:rPr>
+        <w:t>)</w:t>
+      </w:r>
+      <w:r>
+        <w:rPr>
+          <w:rFonts w:ascii="Times New Roman" w:hAnsi="Times New Roman" w:cs="Times New Roman"/>
+          <w:sz w:val="22"/>
+          <w:szCs w:val="22"/>
+        </w:rPr>
+        <w:fldChar w:fldCharType="end"/>
+      </w:r>
+      <w:r>
+        <w:rPr>
+          <w:rFonts w:ascii="Times New Roman" w:hAnsi="Times New Roman" w:cs="Times New Roman"/>
+          <w:sz w:val="22"/>
+          <w:szCs w:val="22"/>
+        </w:rPr>
+        <w:t xml:space="preserve"> developed: composition (the relative amount of non-carbon atoms), polarity, and molecular volume. </w:t>
+      </w:r>
+      <w:r>
+        <w:rPr>
+          <w:rFonts w:ascii="Times New Roman" w:hAnsi="Times New Roman" w:cs="Times New Roman"/>
+          <w:sz w:val="22"/>
+          <w:szCs w:val="22"/>
+        </w:rPr>
+        <w:t xml:space="preserve">While </w:t>
+      </w:r>
+      <w:r>
+        <w:rPr>
+          <w:rFonts w:ascii="Times New Roman" w:hAnsi="Times New Roman" w:cs="Times New Roman"/>
+          <w:sz w:val="22"/>
+          <w:szCs w:val="22"/>
+        </w:rPr>
+        <w:t>Grantham as</w:t>
+      </w:r>
+      <w:r>
+        <w:rPr>
+          <w:rFonts w:ascii="Times New Roman" w:hAnsi="Times New Roman" w:cs="Times New Roman"/>
+          <w:sz w:val="22"/>
+          <w:szCs w:val="22"/>
+        </w:rPr>
+        <w:t>signed weights to these factors,</w:t>
+      </w:r>
+      <w:r>
+        <w:rPr>
+          <w:rFonts w:ascii="Times New Roman" w:hAnsi="Times New Roman" w:cs="Times New Roman"/>
+          <w:sz w:val="22"/>
+          <w:szCs w:val="22"/>
+        </w:rPr>
+        <w:t xml:space="preserve"> we allow these weights to be estimated </w:t>
+      </w:r>
+      <w:r>
+        <w:rPr>
+          <w:rFonts w:ascii="Times New Roman" w:hAnsi="Times New Roman" w:cs="Times New Roman"/>
+          <w:sz w:val="22"/>
+          <w:szCs w:val="22"/>
+        </w:rPr>
+        <w:t>from the data</w:t>
+      </w:r>
+      <w:r>
+        <w:rPr>
+          <w:rFonts w:ascii="Times New Roman" w:hAnsi="Times New Roman" w:cs="Times New Roman"/>
+          <w:sz w:val="22"/>
+          <w:szCs w:val="22"/>
+        </w:rPr>
+        <w:t>.</w:t>
+      </w:r>
+      <w:r>
+        <w:rPr>
+          <w:rFonts w:ascii="Times New Roman" w:hAnsi="Times New Roman" w:cs="Times New Roman"/>
+          <w:sz w:val="22"/>
+          <w:szCs w:val="22"/>
+        </w:rPr>
+        <w:t xml:space="preserve"> This cost-benefit function is scaled by the target protein production rate for that gene: the more of </w:t>
+      </w:r>
+      <w:r>
+        <w:rPr>
+          <w:rFonts w:ascii="Times New Roman" w:hAnsi="Times New Roman" w:cs="Times New Roman"/>
+          <w:sz w:val="22"/>
+          <w:szCs w:val="22"/>
+        </w:rPr>
+        <w:lastRenderedPageBreak/>
+        <w:t xml:space="preserve">the protein product that is required, the stronger the selection on the sequence to reduce its cost-benefit function. </w:t>
+      </w:r>
+      <w:r>
+        <w:rPr>
+          <w:rFonts w:ascii="Times New Roman" w:hAnsi="Times New Roman" w:cs="Times New Roman"/>
+          <w:sz w:val="22"/>
+          <w:szCs w:val="22"/>
+        </w:rPr>
+        <w:t>Rates of mutation between amino acids is based on rates of mutations between codons based on a GTR ____ substitution matrix</w:t>
+      </w:r>
+      <w:r>
+        <w:rPr>
+          <w:rFonts w:ascii="Times New Roman" w:hAnsi="Times New Roman" w:cs="Times New Roman"/>
+          <w:sz w:val="22"/>
+          <w:szCs w:val="22"/>
+        </w:rPr>
+        <w:t xml:space="preserve">. </w:t>
+      </w:r>
+      <w:r>
+        <w:rPr>
+          <w:rFonts w:ascii="Times New Roman" w:hAnsi="Times New Roman" w:cs="Times New Roman"/>
+          <w:sz w:val="22"/>
+          <w:szCs w:val="22"/>
+        </w:rPr>
+        <w:t xml:space="preserve">Fixation probability is based on the </w:t>
+      </w:r>
     </w:p>
     <w:p>
       <w:pPr>
@@ -1626,7 +2191,6 @@
           <w:b/>
           <w:noProof/>
         </w:rPr>
-        <w:lastRenderedPageBreak/>
         <w:t>6.</w:t>
       </w:r>
       <w:r>
@@ -1799,7 +2363,7 @@
           <w:noProof/>
         </w:rPr>
         <w:tab/>
-        <w:t xml:space="preserve">C. Kosiol, I. Holmes, N. Goldman, An empirical codon model for protein sequence evolution. </w:t>
+        <w:t>C. Seoighe</w:t>
       </w:r>
       <w:r>
         <w:rPr>
@@ -1807,6 +2371,21 @@
           <w:i/>
           <w:noProof/>
         </w:rPr>
+        <w:t xml:space="preserve"> et al.</w:t>
+      </w:r>
+      <w:r>
+        <w:rPr>
+          <w:b/>
+          <w:noProof/>
+        </w:rPr>
+        <w:t xml:space="preserve">, A Model of Directional Selection Applied to the Evolution of Drug Resistance in HIV-1. </w:t>
+      </w:r>
+      <w:r>
+        <w:rPr>
+          <w:b/>
+          <w:i/>
+          <w:noProof/>
+        </w:rPr>
         <w:t>Molecular Biology and Evolution</w:t>
       </w:r>
       <w:r>
@@ -1814,7 +2393,7 @@
           <w:b/>
           <w:noProof/>
         </w:rPr>
-        <w:t xml:space="preserve"> 24, 1464 (Jul, 2007).</w:t>
+        <w:t xml:space="preserve"> 24, 1025 (2007).</w:t>
       </w:r>
       <w:bookmarkEnd w:id="10"/>
     </w:p>
@@ -1840,7 +2419,7 @@
           <w:noProof/>
         </w:rPr>
         <w:tab/>
-        <w:t xml:space="preserve">A. Schneider, G. M. Cannarozzi, G. H. Gonnet, Empirical codon substitution matrix. </w:t>
+        <w:t xml:space="preserve">S. L. Kosakovsky Pond, A. F. Y. Poon, A. J. Leigh Brown, S. D. W. Frost, A Maximum Likelihood Method for Detecting Directional Evolution in Protein Sequences and Its Application to Influenza A Virus. </w:t>
       </w:r>
       <w:r>
         <w:rPr>
@@ -1848,14 +2427,14 @@
           <w:i/>
           <w:noProof/>
         </w:rPr>
-        <w:t>BMC bioinformatics</w:t>
-      </w:r>
-      <w:r>
-        <w:rPr>
-          <w:b/>
-          <w:noProof/>
-        </w:rPr>
-        <w:t xml:space="preserve"> 6, 134 (2005).</w:t>
+        <w:t>Molecular Biology and Evolution</w:t>
+      </w:r>
+      <w:r>
+        <w:rPr>
+          <w:b/>
+          <w:noProof/>
+        </w:rPr>
+        <w:t xml:space="preserve"> 25, 1809 (2008).</w:t>
       </w:r>
       <w:bookmarkEnd w:id="11"/>
     </w:p>
@@ -1881,7 +2460,7 @@
           <w:noProof/>
         </w:rPr>
         <w:tab/>
-        <w:t xml:space="preserve">A. Doron-Faigenboim, T. Pupko, A combined empirical and mechanistic codon model. </w:t>
+        <w:t xml:space="preserve">M. A. Gilchrist, Combining models of protein translation and population genetics to predict protein production rates from codon usage patterns. </w:t>
       </w:r>
       <w:r>
         <w:rPr>
@@ -1896,7 +2475,7 @@
           <w:b/>
           <w:noProof/>
         </w:rPr>
-        <w:t xml:space="preserve"> 24, 388 (Feb, 2007).</w:t>
+        <w:t xml:space="preserve"> 24, 2362 (2007).</w:t>
       </w:r>
       <w:bookmarkEnd w:id="12"/>
     </w:p>
@@ -1922,7 +2501,7 @@
           <w:noProof/>
         </w:rPr>
         <w:tab/>
-        <w:t>C. Seoighe</w:t>
+        <w:t xml:space="preserve">M. A. Gilchrist, P. Shah, R. Zaretzki, Measuring and Detecting Molecular Adaptation in Codon Usage Against Nonsense Errors During Protein Translation. </w:t>
       </w:r>
       <w:r>
         <w:rPr>
@@ -1930,29 +2509,14 @@
           <w:i/>
           <w:noProof/>
         </w:rPr>
-        <w:t xml:space="preserve"> et al.</w:t>
-      </w:r>
-      <w:r>
-        <w:rPr>
-          <w:b/>
-          <w:noProof/>
-        </w:rPr>
-        <w:t xml:space="preserve">, A Model of Directional Selection Applied to the Evolution of Drug Resistance in HIV-1. </w:t>
-      </w:r>
-      <w:r>
-        <w:rPr>
-          <w:b/>
-          <w:i/>
-          <w:noProof/>
-        </w:rPr>
-        <w:t>Molecular Biology and Evolution</w:t>
-      </w:r>
-      <w:r>
-        <w:rPr>
-          <w:b/>
-          <w:noProof/>
-        </w:rPr>
-        <w:t xml:space="preserve"> 24, 1025 (2007).</w:t>
+        <w:t>Genetics</w:t>
+      </w:r>
+      <w:r>
+        <w:rPr>
+          <w:b/>
+          <w:noProof/>
+        </w:rPr>
+        <w:t xml:space="preserve"> 183, 1493 (Dec, 2009).</w:t>
       </w:r>
       <w:bookmarkEnd w:id="13"/>
     </w:p>
@@ -1978,7 +2542,7 @@
           <w:noProof/>
         </w:rPr>
         <w:tab/>
-        <w:t xml:space="preserve">S. L. Kosakovsky Pond, A. F. Y. Poon, A. J. Leigh Brown, S. D. W. Frost, A Maximum Likelihood Method for Detecting Directional Evolution in Protein Sequences and Its Application to Influenza A Virus. </w:t>
+        <w:t xml:space="preserve">P. Shah, M. A. Gilchrist, Explaining complex codon usage patterns with selection for translational efficiency, mutation bias, and genetic drift. </w:t>
       </w:r>
       <w:r>
         <w:rPr>
@@ -1986,16 +2550,98 @@
           <w:i/>
           <w:noProof/>
         </w:rPr>
-        <w:t>Molecular Biology and Evolution</w:t>
-      </w:r>
-      <w:r>
-        <w:rPr>
-          <w:b/>
-          <w:noProof/>
-        </w:rPr>
-        <w:t xml:space="preserve"> 25, 1809 (2008).</w:t>
+        <w:t>Proceedings of the National Academy of Sciences</w:t>
+      </w:r>
+      <w:r>
+        <w:rPr>
+          <w:b/>
+          <w:noProof/>
+        </w:rPr>
+        <w:t xml:space="preserve"> 108, 10231 (2011).</w:t>
       </w:r>
       <w:bookmarkEnd w:id="14"/>
+    </w:p>
+    <w:p>
+      <w:pPr>
+        <w:ind w:left="720" w:hanging="720"/>
+        <w:rPr>
+          <w:b/>
+          <w:noProof/>
+        </w:rPr>
+      </w:pPr>
+      <w:bookmarkStart w:id="15" w:name="_ENREF_15"/>
+      <w:r>
+        <w:rPr>
+          <w:b/>
+          <w:noProof/>
+        </w:rPr>
+        <w:t>15.</w:t>
+      </w:r>
+      <w:r>
+        <w:rPr>
+          <w:b/>
+          <w:noProof/>
+        </w:rPr>
+        <w:tab/>
+        <w:t xml:space="preserve">R. Grantham, Amino acid difference formula to help explain protein evolution. </w:t>
+      </w:r>
+      <w:r>
+        <w:rPr>
+          <w:b/>
+          <w:i/>
+          <w:noProof/>
+        </w:rPr>
+        <w:t>Science</w:t>
+      </w:r>
+      <w:r>
+        <w:rPr>
+          <w:b/>
+          <w:noProof/>
+        </w:rPr>
+        <w:t xml:space="preserve"> 185, 862 (Sep 6, 1974).</w:t>
+      </w:r>
+      <w:bookmarkEnd w:id="15"/>
+    </w:p>
+    <w:p>
+      <w:pPr>
+        <w:ind w:left="720" w:hanging="720"/>
+        <w:rPr>
+          <w:b/>
+          <w:noProof/>
+        </w:rPr>
+      </w:pPr>
+      <w:bookmarkStart w:id="16" w:name="_ENREF_16"/>
+      <w:r>
+        <w:rPr>
+          <w:b/>
+          <w:noProof/>
+        </w:rPr>
+        <w:t>16.</w:t>
+      </w:r>
+      <w:r>
+        <w:rPr>
+          <w:b/>
+          <w:noProof/>
+        </w:rPr>
+        <w:tab/>
+        <w:t xml:space="preserve">G. Sella, A. E. Hirsh, The application of statistical physics to evolutionary biology. </w:t>
+      </w:r>
+      <w:r>
+        <w:rPr>
+          <w:b/>
+          <w:i/>
+          <w:noProof/>
+        </w:rPr>
+        <w:t>Proceedings of the National Academy of Sciences of the United States of America</w:t>
+      </w:r>
+      <w:r>
+        <w:rPr>
+          <w:b/>
+          <w:noProof/>
+        </w:rPr>
+        <w:t xml:space="preserve"> 102, 9541 (2005).</w:t>
+      </w:r>
+      <w:bookmarkEnd w:id="16"/>
     </w:p>
     <w:p>
       <w:pPr>
@@ -2262,6 +2908,33 @@
       <w:u w:val="single"/>
     </w:rPr>
   </w:style>
+  <w:style w:type="paragraph" w:styleId="BalloonText">
+    <w:name w:val="Balloon Text"/>
+    <w:basedOn w:val="Normal"/>
+    <w:link w:val="BalloonTextChar"/>
+    <w:uiPriority w:val="99"/>
+    <w:semiHidden/>
+    <w:unhideWhenUsed/>
+    <w:rsid w:val="007E611A"/>
+    <w:rPr>
+      <w:rFonts w:ascii="Lucida Grande" w:hAnsi="Lucida Grande" w:cs="Lucida Grande"/>
+      <w:sz w:val="18"/>
+      <w:szCs w:val="18"/>
+    </w:rPr>
+  </w:style>
+  <w:style w:type="character" w:customStyle="1" w:styleId="BalloonTextChar">
+    <w:name w:val="Balloon Text Char"/>
+    <w:basedOn w:val="DefaultParagraphFont"/>
+    <w:link w:val="BalloonText"/>
+    <w:uiPriority w:val="99"/>
+    <w:semiHidden/>
+    <w:rsid w:val="007E611A"/>
+    <w:rPr>
+      <w:rFonts w:ascii="Lucida Grande" w:hAnsi="Lucida Grande" w:cs="Lucida Grande"/>
+      <w:sz w:val="18"/>
+      <w:szCs w:val="18"/>
+    </w:rPr>
+  </w:style>
 </w:styles>
 </file>
 
@@ -2498,6 +3171,33 @@
     <w:rPr>
       <w:color w:val="0000FF" w:themeColor="hyperlink"/>
       <w:u w:val="single"/>
+    </w:rPr>
+  </w:style>
+  <w:style w:type="paragraph" w:styleId="BalloonText">
+    <w:name w:val="Balloon Text"/>
+    <w:basedOn w:val="Normal"/>
+    <w:link w:val="BalloonTextChar"/>
+    <w:uiPriority w:val="99"/>
+    <w:semiHidden/>
+    <w:unhideWhenUsed/>
+    <w:rsid w:val="007E611A"/>
+    <w:rPr>
+      <w:rFonts w:ascii="Lucida Grande" w:hAnsi="Lucida Grande" w:cs="Lucida Grande"/>
+      <w:sz w:val="18"/>
+      <w:szCs w:val="18"/>
+    </w:rPr>
+  </w:style>
+  <w:style w:type="character" w:customStyle="1" w:styleId="BalloonTextChar">
+    <w:name w:val="Balloon Text Char"/>
+    <w:basedOn w:val="DefaultParagraphFont"/>
+    <w:link w:val="BalloonText"/>
+    <w:uiPriority w:val="99"/>
+    <w:semiHidden/>
+    <w:rsid w:val="007E611A"/>
+    <w:rPr>
+      <w:rFonts w:ascii="Lucida Grande" w:hAnsi="Lucida Grande" w:cs="Lucida Grande"/>
+      <w:sz w:val="18"/>
+      <w:szCs w:val="18"/>
     </w:rPr>
   </w:style>
 </w:styles>

</xml_diff>

<commit_message>
Further progress on ms
git-svn-id: svn://svn.r-forge.r-project.org/svnroot/proteinevoutk20@495 edb9625f-4e0d-4859-8d74-9fd3b1da38cb
</commit_message>
<xml_diff>
--- a/pkg/Papers/report.docx
+++ b/pkg/Papers/report.docx
@@ -1238,7 +1238,9 @@
       <w:pPr>
         <w:ind w:firstLine="720"/>
         <w:rPr>
-          <w:b/>
+          <w:rFonts w:ascii="Times New Roman" w:hAnsi="Times New Roman" w:cs="Times New Roman"/>
+          <w:sz w:val="22"/>
+          <w:szCs w:val="22"/>
         </w:rPr>
       </w:pPr>
       <w:r>
@@ -1247,15 +1249,7 @@
           <w:sz w:val="22"/>
           <w:szCs w:val="22"/>
         </w:rPr>
-        <w:t xml:space="preserve">Our model includes a mutation rate matrix and a fixation rate matrix to get at a net substitution rate matrix that incorporates both components. Mutation occurs at individual nucleotides; nonsynonymous changes lead to changes in amino acids. Fixation probability depends on the relative fitness of two alleles, and is based on the model of </w:t>
-      </w:r>
-      <w:r>
-        <w:rPr>
-          <w:rFonts w:ascii="Times New Roman" w:hAnsi="Times New Roman" w:cs="Times New Roman"/>
-          <w:sz w:val="22"/>
-          <w:szCs w:val="22"/>
-        </w:rPr>
-        <w:t>Sella and Hirsh</w:t>
+        <w:t>Our model includes a mutation rate matrix and a fixation rate matrix to get at a net substitution rate matrix that incorporates both components. Mutation occurs at individual nucleotides; nonsynonymous changes lead to changes in amino acids. Fixation probability depends on the relative fitness of two alleles, and is based on the model of Sella and Hirsh</w:t>
       </w:r>
       <w:r>
         <w:rPr>
@@ -1450,8 +1444,6 @@
         </w:rPr>
         <w:t xml:space="preserve">. </w:t>
       </w:r>
-      <w:bookmarkStart w:id="0" w:name="_GoBack"/>
-      <w:bookmarkEnd w:id="0"/>
       <w:r>
         <w:rPr>
           <w:rFonts w:ascii="Times New Roman" w:hAnsi="Times New Roman" w:cs="Times New Roman"/>
@@ -1922,30 +1914,126 @@
         <w:lastRenderedPageBreak/>
         <w:t xml:space="preserve">the protein product that is required, the stronger the selection on the sequence to reduce its cost-benefit function. </w:t>
       </w:r>
-      <w:r>
-        <w:rPr>
-          <w:rFonts w:ascii="Times New Roman" w:hAnsi="Times New Roman" w:cs="Times New Roman"/>
-          <w:sz w:val="22"/>
-          <w:szCs w:val="22"/>
-        </w:rPr>
-        <w:t>Rates of mutation between amino acids is based on rates of mutations between codons based on a GTR ____ substitution matrix</w:t>
-      </w:r>
-      <w:r>
-        <w:rPr>
-          <w:rFonts w:ascii="Times New Roman" w:hAnsi="Times New Roman" w:cs="Times New Roman"/>
-          <w:sz w:val="22"/>
-          <w:szCs w:val="22"/>
-        </w:rPr>
-        <w:t xml:space="preserve">. </w:t>
-      </w:r>
-      <w:r>
-        <w:rPr>
-          <w:rFonts w:ascii="Times New Roman" w:hAnsi="Times New Roman" w:cs="Times New Roman"/>
-          <w:sz w:val="22"/>
-          <w:szCs w:val="22"/>
-        </w:rPr>
-        <w:t xml:space="preserve">Fixation probability is based on the </w:t>
-      </w:r>
+    </w:p>
+    <w:p>
+      <w:pPr>
+        <w:ind w:firstLine="720"/>
+        <w:rPr>
+          <w:rFonts w:ascii="Times New Roman" w:hAnsi="Times New Roman" w:cs="Times New Roman"/>
+          <w:sz w:val="22"/>
+          <w:szCs w:val="22"/>
+        </w:rPr>
+      </w:pPr>
+      <w:r>
+        <w:rPr>
+          <w:rFonts w:ascii="Times New Roman" w:hAnsi="Times New Roman" w:cs="Times New Roman"/>
+          <w:sz w:val="22"/>
+          <w:szCs w:val="22"/>
+        </w:rPr>
+        <w:t xml:space="preserve">Importantly, </w:t>
+      </w:r>
+      <w:r>
+        <w:rPr>
+          <w:rFonts w:ascii="Times New Roman" w:hAnsi="Times New Roman" w:cs="Times New Roman"/>
+          <w:sz w:val="22"/>
+          <w:szCs w:val="22"/>
+        </w:rPr>
+        <w:t xml:space="preserve">this allows the instantaneous transition rate from amino acid </w:t>
+      </w:r>
+      <w:r>
+        <w:rPr>
+          <w:rFonts w:ascii="Times New Roman" w:hAnsi="Times New Roman" w:cs="Times New Roman"/>
+          <w:i/>
+          <w:sz w:val="22"/>
+          <w:szCs w:val="22"/>
+        </w:rPr>
+        <w:t xml:space="preserve">i </w:t>
+      </w:r>
+      <w:r>
+        <w:rPr>
+          <w:rFonts w:ascii="Times New Roman" w:hAnsi="Times New Roman" w:cs="Times New Roman"/>
+          <w:sz w:val="22"/>
+          <w:szCs w:val="22"/>
+        </w:rPr>
+        <w:t xml:space="preserve">to amino acid </w:t>
+      </w:r>
+      <w:r>
+        <w:rPr>
+          <w:rFonts w:ascii="Times New Roman" w:hAnsi="Times New Roman" w:cs="Times New Roman"/>
+          <w:i/>
+          <w:sz w:val="22"/>
+          <w:szCs w:val="22"/>
+        </w:rPr>
+        <w:t>j</w:t>
+      </w:r>
+      <w:r>
+        <w:rPr>
+          <w:rFonts w:ascii="Times New Roman" w:hAnsi="Times New Roman" w:cs="Times New Roman"/>
+          <w:sz w:val="22"/>
+          <w:szCs w:val="22"/>
+        </w:rPr>
+        <w:t xml:space="preserve"> to be </w:t>
+      </w:r>
+      <w:r>
+        <w:rPr>
+          <w:rFonts w:ascii="Times New Roman" w:hAnsi="Times New Roman" w:cs="Times New Roman"/>
+          <w:sz w:val="22"/>
+          <w:szCs w:val="22"/>
+        </w:rPr>
+        <w:t xml:space="preserve">different from the reverse rate. While this makes biological sense (the rate of going from an optimal amino acid to a very different one should be lower than the reverse rate) it is missing from nearly all extant models. A different rate matrix is created for </w:t>
+      </w:r>
+      <w:r>
+        <w:rPr>
+          <w:rFonts w:ascii="Times New Roman" w:hAnsi="Times New Roman" w:cs="Times New Roman"/>
+          <w:sz w:val="22"/>
+          <w:szCs w:val="22"/>
+        </w:rPr>
+        <w:t xml:space="preserve"> each optimal amino acid.</w:t>
+      </w:r>
+    </w:p>
+    <w:p>
+      <w:pPr>
+        <w:ind w:firstLine="720"/>
+        <w:rPr>
+          <w:rFonts w:ascii="Times New Roman" w:hAnsi="Times New Roman" w:cs="Times New Roman"/>
+          <w:sz w:val="22"/>
+          <w:szCs w:val="22"/>
+        </w:rPr>
+      </w:pPr>
+      <w:r>
+        <w:rPr>
+          <w:rFonts w:ascii="Times New Roman" w:hAnsi="Times New Roman" w:cs="Times New Roman"/>
+          <w:sz w:val="22"/>
+          <w:szCs w:val="22"/>
+        </w:rPr>
+        <w:t xml:space="preserve">For datasets of insects ____, yeast ____, and mammals ___, the new model fits much better than competing models. </w:t>
+      </w:r>
+      <w:r>
+        <w:rPr>
+          <w:rFonts w:ascii="Times New Roman" w:hAnsi="Times New Roman" w:cs="Times New Roman"/>
+          <w:sz w:val="22"/>
+          <w:szCs w:val="22"/>
+        </w:rPr>
+        <w:t>______</w:t>
+      </w:r>
+    </w:p>
+    <w:p>
+      <w:pPr>
+        <w:ind w:firstLine="720"/>
+        <w:rPr>
+          <w:b/>
+        </w:rPr>
+      </w:pPr>
+      <w:r>
+        <w:rPr>
+          <w:rFonts w:ascii="Times New Roman" w:hAnsi="Times New Roman" w:cs="Times New Roman"/>
+          <w:sz w:val="22"/>
+          <w:szCs w:val="22"/>
+        </w:rPr>
+        <w:t>This model is also better at predicting observed data. As Fig. 1 shows, under current models evolution leads to states far from observed in functionality and in other summary statistics, such as raw amino acid distance. In contrast, with the new model_______</w:t>
+      </w:r>
+      <w:bookmarkStart w:id="0" w:name="_GoBack"/>
+      <w:bookmarkEnd w:id="0"/>
     </w:p>
     <w:p>
       <w:pPr>

</xml_diff>